<commit_message>
Correcoes nos docs e na pagina de funcionario
</commit_message>
<xml_diff>
--- a/docs/Planejamento/Plano de Projeto Avaliador de Desempenho Vrs 1.0.docx
+++ b/docs/Planejamento/Plano de Projeto Avaliador de Desempenho Vrs 1.0.docx
@@ -496,7 +496,16 @@
           <w:sz w:val="24"/>
           <w:szCs w:val="24"/>
         </w:rPr>
-        <w:t>Processador :</w:t>
+        <w:t>Processador:</w:t>
+      </w:r>
+      <w:r>
+        <w:rPr>
+          <w:rFonts w:ascii="Times New Roman" w:hAnsi="Times New Roman"/>
+          <w:color w:val="auto"/>
+          <w:sz w:val="24"/>
+          <w:szCs w:val="24"/>
+        </w:rPr>
+        <w:t xml:space="preserve"> </w:t>
       </w:r>
       <w:r>
         <w:rPr>
@@ -3236,7 +3245,7 @@
           <v:stroke joinstyle="miter"/>
           <v:path gradientshapeok="t" o:connecttype="rect"/>
         </v:shapetype>
-        <v:shape id="Caixa de Texto 22" o:spid="_x0000_s1025" type="#_x0000_t202" style="position:absolute;margin-left:-49pt;margin-top:0;width:26.7pt;height:14.4pt;z-index:251659264;visibility:visible;mso-wrap-style:square;mso-width-percent:0;mso-height-percent:0;mso-wrap-distance-left:9pt;mso-wrap-distance-top:0;mso-wrap-distance-right:9pt;mso-wrap-distance-bottom:0;mso-position-horizontal:right;mso-position-horizontal-relative:left-margin-area;mso-position-vertical:absolute;mso-position-vertical-relative:bottom-margin-area;mso-width-percent:0;mso-height-percent:0;mso-width-relative:margin;mso-height-relative:margin;v-text-anchor:top" o:gfxdata="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" filled="f" stroked="f" strokeweight=".5pt">
+        <v:shape id="Caixa de Texto 22" o:spid="_x0000_s1025" type="#_x0000_t202" style="position:absolute;margin-left:-73.5pt;margin-top:0;width:26.7pt;height:14.4pt;z-index:251659264;visibility:visible;mso-wrap-style:square;mso-width-percent:0;mso-height-percent:0;mso-wrap-distance-left:9pt;mso-wrap-distance-top:0;mso-wrap-distance-right:9pt;mso-wrap-distance-bottom:0;mso-position-horizontal:right;mso-position-horizontal-relative:left-margin-area;mso-position-vertical:absolute;mso-position-vertical-relative:bottom-margin-area;mso-width-percent:0;mso-height-percent:0;mso-width-relative:margin;mso-height-relative:margin;v-text-anchor:top" o:gfxdata="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" filled="f" stroked="f" strokeweight=".5pt">
           <v:textbox style="mso-fit-shape-to-text:t" inset="0,0,0,0">
             <w:txbxContent>
               <w:p>

</xml_diff>